<commit_message>
zavrsio neke varijable u main body
</commit_message>
<xml_diff>
--- a/Paper/AdvSem_WageEducation.docx
+++ b/Paper/AdvSem_WageEducation.docx
@@ -86,8 +86,13 @@
         <w:jc w:val="center"/>
       </w:pPr>
       <w:r>
-        <w:t>Michael Mühlegger</w:t>
-      </w:r>
+        <w:t xml:space="preserve">Michael </w:t>
+      </w:r>
+      <w:proofErr w:type="spellStart"/>
+      <w:r>
+        <w:t>Mühlegger</w:t>
+      </w:r>
+      <w:proofErr w:type="spellEnd"/>
     </w:p>
     <w:p>
       <w:pPr>
@@ -95,8 +100,13 @@
         <w:jc w:val="center"/>
       </w:pPr>
       <w:r>
-        <w:t>Prof. Dr. Helmut Farbmacher</w:t>
-      </w:r>
+        <w:t xml:space="preserve">Prof. Dr. Helmut </w:t>
+      </w:r>
+      <w:proofErr w:type="spellStart"/>
+      <w:r>
+        <w:t>Farbmacher</w:t>
+      </w:r>
+      <w:proofErr w:type="spellEnd"/>
     </w:p>
     <w:p>
       <w:pPr>
@@ -124,6 +134,68 @@
         <w:spacing w:after="0"/>
         <w:jc w:val="center"/>
       </w:pPr>
+    </w:p>
+    <w:p>
+      <w:pPr>
+        <w:spacing w:after="0"/>
+        <w:jc w:val="center"/>
+      </w:pPr>
+    </w:p>
+    <w:p>
+      <w:pPr>
+        <w:spacing w:after="0"/>
+        <w:jc w:val="center"/>
+      </w:pPr>
+    </w:p>
+    <w:p>
+      <w:pPr>
+        <w:spacing w:after="0"/>
+        <w:jc w:val="center"/>
+      </w:pPr>
+    </w:p>
+    <w:p>
+      <w:pPr>
+        <w:spacing w:after="0"/>
+        <w:jc w:val="center"/>
+      </w:pPr>
+    </w:p>
+    <w:p>
+      <w:pPr>
+        <w:spacing w:after="0"/>
+        <w:jc w:val="center"/>
+        <w:rPr>
+          <w:b/>
+          <w:bCs/>
+        </w:rPr>
+      </w:pPr>
+      <w:r>
+        <w:rPr>
+          <w:b/>
+          <w:bCs/>
+        </w:rPr>
+        <w:t>Author Note</w:t>
+      </w:r>
+    </w:p>
+    <w:p>
+      <w:pPr>
+        <w:spacing w:after="0"/>
+      </w:pPr>
+      <w:r>
+        <w:rPr>
+          <w:b/>
+          <w:bCs/>
+        </w:rPr>
+        <w:tab/>
+      </w:r>
+      <w:r>
+        <w:t>I have slightly digressed from the classic APA structure in order to provide a better overview for the given assignment.</w:t>
+      </w:r>
+    </w:p>
+    <w:p>
+      <w:pPr>
+        <w:spacing w:after="0"/>
+        <w:jc w:val="center"/>
+      </w:pPr>
       <w:r>
         <w:br w:type="page"/>
       </w:r>
@@ -141,19 +213,7 @@
           <w:b/>
         </w:rPr>
         <w:lastRenderedPageBreak/>
-        <w:t xml:space="preserve">Impact of </w:t>
-      </w:r>
-      <w:r>
-        <w:rPr>
-          <w:b/>
-        </w:rPr>
-        <w:t>Education</w:t>
-      </w:r>
-      <w:r>
-        <w:rPr>
-          <w:b/>
-        </w:rPr>
-        <w:t xml:space="preserve"> on Wages</w:t>
+        <w:t>Introduction</w:t>
       </w:r>
     </w:p>
     <w:p>
@@ -330,12 +390,18 @@
     </w:p>
     <w:p>
       <w:pPr>
-        <w:pStyle w:val="Heading2"/>
-        <w:spacing w:after="0"/>
-      </w:pPr>
-      <w:r>
+        <w:pStyle w:val="Heading1"/>
+        <w:spacing w:after="0"/>
+        <w:rPr>
+          <w:b/>
+        </w:rPr>
+      </w:pPr>
+      <w:r>
+        <w:rPr>
+          <w:b/>
+        </w:rPr>
         <w:lastRenderedPageBreak/>
-        <w:t>Main Body</w:t>
+        <w:t>Impact of Education on Wages</w:t>
       </w:r>
     </w:p>
     <w:p>
@@ -365,8 +431,16 @@
           <w:rPr>
             <w:rStyle w:val="Hyperlink"/>
           </w:rPr>
-          <w:t>e search tool, Research@UWW</w:t>
-        </w:r>
+          <w:t xml:space="preserve">e search tool, </w:t>
+        </w:r>
+        <w:proofErr w:type="spellStart"/>
+        <w:r>
+          <w:rPr>
+            <w:rStyle w:val="Hyperlink"/>
+          </w:rPr>
+          <w:t>Research@UWW</w:t>
+        </w:r>
+        <w:proofErr w:type="spellEnd"/>
       </w:hyperlink>
       <w:r>
         <w:t>. Search</w:t>
@@ -374,9 +448,11 @@
       <w:r>
         <w:t xml:space="preserve"> </w:t>
       </w:r>
+      <w:proofErr w:type="spellStart"/>
       <w:r>
         <w:t>Research@UWW</w:t>
       </w:r>
+      <w:proofErr w:type="spellEnd"/>
       <w:r>
         <w:t xml:space="preserve"> </w:t>
       </w:r>
@@ -384,7 +460,15 @@
         <w:t>for keywords of your topic (example: cyber warfare</w:t>
       </w:r>
       <w:r>
-        <w:t xml:space="preserve"> or cyber attack) </w:t>
+        <w:t xml:space="preserve"> or </w:t>
+      </w:r>
+      <w:proofErr w:type="spellStart"/>
+      <w:r>
+        <w:t>cyber attack</w:t>
+      </w:r>
+      <w:proofErr w:type="spellEnd"/>
+      <w:r>
+        <w:t xml:space="preserve">) </w:t>
       </w:r>
       <w:r>
         <w:t>to find related articles and books.</w:t>
@@ -883,11 +967,19 @@
         <w:t xml:space="preserve">Check out our </w:t>
       </w:r>
       <w:hyperlink r:id="rId11" w:history="1">
-        <w:r>
-          <w:rPr>
-            <w:rStyle w:val="Hyperlink"/>
-          </w:rPr>
-          <w:t>LibGuides by subject</w:t>
+        <w:proofErr w:type="spellStart"/>
+        <w:r>
+          <w:rPr>
+            <w:rStyle w:val="Hyperlink"/>
+          </w:rPr>
+          <w:t>LibGuides</w:t>
+        </w:r>
+        <w:proofErr w:type="spellEnd"/>
+        <w:r>
+          <w:rPr>
+            <w:rStyle w:val="Hyperlink"/>
+          </w:rPr>
+          <w:t xml:space="preserve"> by subject</w:t>
         </w:r>
       </w:hyperlink>
       <w:r>
@@ -1067,7 +1159,15 @@
         <w:t>#</w:t>
       </w:r>
       <w:r>
-        <w:t xml:space="preserve">(issue#), pg#-pg#. </w:t>
+        <w:t xml:space="preserve">(issue#), </w:t>
+      </w:r>
+      <w:proofErr w:type="spellStart"/>
+      <w:r>
+        <w:t>pg</w:t>
+      </w:r>
+      <w:proofErr w:type="spellEnd"/>
+      <w:r>
+        <w:t xml:space="preserve">#-pg#. </w:t>
       </w:r>
     </w:p>
     <w:p>
@@ -1273,7 +1373,15 @@
         <w:t>)</w:t>
       </w:r>
       <w:r>
-        <w:t>, pg#-pg#</w:t>
+        <w:t xml:space="preserve">, </w:t>
+      </w:r>
+      <w:proofErr w:type="spellStart"/>
+      <w:r>
+        <w:t>pg</w:t>
+      </w:r>
+      <w:proofErr w:type="spellEnd"/>
+      <w:r>
+        <w:t>#-pg#</w:t>
       </w:r>
       <w:r>
         <w:t xml:space="preserve">. </w:t>
@@ -1436,7 +1544,15 @@
         <w:footnoteRef/>
       </w:r>
       <w:r>
-        <w:t xml:space="preserve"> RoserOrtiz as cited in Demming pg76</w:t>
+        <w:t xml:space="preserve"> </w:t>
+      </w:r>
+      <w:proofErr w:type="spellStart"/>
+      <w:r>
+        <w:t>RoserOrtiz</w:t>
+      </w:r>
+      <w:proofErr w:type="spellEnd"/>
+      <w:r>
+        <w:t xml:space="preserve"> as cited in Demming pg76</w:t>
       </w:r>
     </w:p>
   </w:footnote>

</xml_diff>